<commit_message>
Final read through for typos before submission
</commit_message>
<xml_diff>
--- a/MAGs_Manuscript_2018-06-28/Main_text.docx
+++ b/MAGs_Manuscript_2018-06-28/Main_text.docx
@@ -1,6 +1,6 @@
 
 <file path=word/document.xml><?xml version="1.0" encoding="utf-8"?>
-<w:document xmlns:wpc="http://schemas.microsoft.com/office/word/2010/wordprocessingCanvas" xmlns:cx="http://schemas.microsoft.com/office/drawing/2014/chartex" xmlns:cx1="http://schemas.microsoft.com/office/drawing/2015/9/8/chartex" xmlns:cx2="http://schemas.microsoft.com/office/drawing/2015/10/21/chartex" xmlns:cx3="http://schemas.microsoft.com/office/drawing/2016/5/9/chartex" xmlns:cx4="http://schemas.microsoft.com/office/drawing/2016/5/10/chartex" xmlns:cx5="http://schemas.microsoft.com/office/drawing/2016/5/11/chartex" xmlns:cx6="http://schemas.microsoft.com/office/drawing/2016/5/12/chartex" xmlns:cx7="http://schemas.microsoft.com/office/drawing/2016/5/13/chartex" xmlns:cx8="http://schemas.microsoft.com/office/drawing/2016/5/14/chartex" xmlns:mc="http://schemas.openxmlformats.org/markup-compatibility/2006" xmlns:aink="http://schemas.microsoft.com/office/drawing/2016/ink" xmlns:am3d="http://schemas.microsoft.com/office/drawing/2017/model3d" xmlns:o="urn:schemas-microsoft-com:office:office" xmlns:r="http://schemas.openxmlformats.org/officeDocument/2006/relationships" xmlns:m="http://schemas.openxmlformats.org/officeDocument/2006/math" xmlns:v="urn:schemas-microsoft-com:vml" xmlns:wp14="http://schemas.microsoft.com/office/word/2010/wordprocessingDrawing" xmlns:wp="http://schemas.openxmlformats.org/drawingml/2006/wordprocessingDrawing" xmlns:w10="urn:schemas-microsoft-com:office:word" xmlns:w="http://schemas.openxmlformats.org/wordprocessingml/2006/main" xmlns:w14="http://schemas.microsoft.com/office/word/2010/wordml" xmlns:w15="http://schemas.microsoft.com/office/word/2012/wordml" xmlns:w16cid="http://schemas.microsoft.com/office/word/2016/wordml/cid" xmlns:w16se="http://schemas.microsoft.com/office/word/2015/wordml/symex" xmlns:wpg="http://schemas.microsoft.com/office/word/2010/wordprocessingGroup" xmlns:wpi="http://schemas.microsoft.com/office/word/2010/wordprocessingInk" xmlns:wne="http://schemas.microsoft.com/office/word/2006/wordml" xmlns:wps="http://schemas.microsoft.com/office/word/2010/wordprocessingShape" mc:Ignorable="w14 w15 w16se w16cid wp14">
+<w:document xmlns:wpc="http://schemas.microsoft.com/office/word/2010/wordprocessingCanvas" xmlns:mc="http://schemas.openxmlformats.org/markup-compatibility/2006" xmlns:o="urn:schemas-microsoft-com:office:office" xmlns:r="http://schemas.openxmlformats.org/officeDocument/2006/relationships" xmlns:m="http://schemas.openxmlformats.org/officeDocument/2006/math" xmlns:v="urn:schemas-microsoft-com:vml" xmlns:wp14="http://schemas.microsoft.com/office/word/2010/wordprocessingDrawing" xmlns:wp="http://schemas.openxmlformats.org/drawingml/2006/wordprocessingDrawing" xmlns:w10="urn:schemas-microsoft-com:office:word" xmlns:w="http://schemas.openxmlformats.org/wordprocessingml/2006/main" xmlns:w14="http://schemas.microsoft.com/office/word/2010/wordml" xmlns:w15="http://schemas.microsoft.com/office/word/2012/wordml" xmlns:wpg="http://schemas.microsoft.com/office/word/2010/wordprocessingGroup" xmlns:wpi="http://schemas.microsoft.com/office/word/2010/wordprocessingInk" xmlns:wne="http://schemas.microsoft.com/office/word/2006/wordml" xmlns:wps="http://schemas.microsoft.com/office/word/2010/wordprocessingShape" mc:Ignorable="w14 w15 wp14">
   <w:body>
     <w:p>
       <w:pPr>
@@ -1125,12 +1125,14 @@
       <w:r>
         <w:t xml:space="preserve">, to build metabolic networks of the ubiquitous freshwater </w:t>
       </w:r>
+      <w:proofErr w:type="spellStart"/>
       <w:r>
         <w:rPr>
           <w:i/>
         </w:rPr>
         <w:t>Actinobacteria</w:t>
       </w:r>
+      <w:proofErr w:type="spellEnd"/>
       <w:r>
         <w:t xml:space="preserve"> </w:t>
       </w:r>
@@ -2271,6 +2273,9 @@
         <w:fldChar w:fldCharType="end"/>
       </w:r>
       <w:r>
+        <w:t xml:space="preserve"> or the phylogeny-based “guilt by association” method (Hamilton et al., 2017)</w:t>
+      </w:r>
+      <w:r>
         <w:t xml:space="preserve">. </w:t>
       </w:r>
     </w:p>
@@ -3778,12 +3783,14 @@
       <w:r>
         <w:t xml:space="preserve"> assigned to </w:t>
       </w:r>
+      <w:proofErr w:type="spellStart"/>
       <w:r>
         <w:rPr>
           <w:i/>
         </w:rPr>
         <w:t>Betaproteobacteria</w:t>
       </w:r>
+      <w:proofErr w:type="spellEnd"/>
       <w:r>
         <w:t xml:space="preserve"> and </w:t>
       </w:r>
@@ -3872,11 +3879,19 @@
       <w:r>
         <w:t xml:space="preserve"> </w:t>
       </w:r>
-      <w:r>
-        <w:rPr>
-          <w:i/>
-        </w:rPr>
-        <w:t xml:space="preserve">Deltaproteobacteria, </w:t>
+      <w:proofErr w:type="spellStart"/>
+      <w:r>
+        <w:rPr>
+          <w:i/>
+        </w:rPr>
+        <w:t>Deltaproteobacteria</w:t>
+      </w:r>
+      <w:proofErr w:type="spellEnd"/>
+      <w:r>
+        <w:rPr>
+          <w:i/>
+        </w:rPr>
+        <w:t xml:space="preserve">, </w:t>
       </w:r>
       <w:proofErr w:type="spellStart"/>
       <w:r>
@@ -3951,11 +3966,19 @@
       <w:r>
         <w:t xml:space="preserve"> and </w:t>
       </w:r>
-      <w:r>
-        <w:rPr>
-          <w:i/>
-        </w:rPr>
-        <w:t>Bacteroidetes.</w:t>
+      <w:proofErr w:type="spellStart"/>
+      <w:r>
+        <w:rPr>
+          <w:i/>
+        </w:rPr>
+        <w:t>Bacteroidetes</w:t>
+      </w:r>
+      <w:proofErr w:type="spellEnd"/>
+      <w:r>
+        <w:rPr>
+          <w:i/>
+        </w:rPr>
+        <w:t>.</w:t>
       </w:r>
       <w:r>
         <w:t xml:space="preserve"> </w:t>
@@ -4446,12 +4469,10 @@
         <w:t xml:space="preserve">for </w:t>
       </w:r>
       <w:proofErr w:type="spellStart"/>
-      <w:proofErr w:type="gramStart"/>
       <w:r>
         <w:t>sulfide:quinone</w:t>
       </w:r>
       <w:proofErr w:type="spellEnd"/>
-      <w:proofErr w:type="gramEnd"/>
       <w:r>
         <w:t xml:space="preserve"> reductase</w:t>
       </w:r>
@@ -4794,13 +4815,8 @@
       <w:r>
         <w:t xml:space="preserve">. In Lake Mendota, </w:t>
       </w:r>
-      <w:proofErr w:type="gramStart"/>
-      <w:r>
-        <w:t>the majority of</w:t>
-      </w:r>
-      <w:proofErr w:type="gramEnd"/>
-      <w:r>
-        <w:t xml:space="preserve"> MAGs encoding phototrophic pathways were classified as </w:t>
+      <w:r>
+        <w:t xml:space="preserve">the majority of MAGs encoding phototrophic pathways were classified as </w:t>
       </w:r>
       <w:r>
         <w:rPr>
@@ -5322,12 +5338,14 @@
       <w:r>
         <w:t xml:space="preserve">. </w:t>
       </w:r>
+      <w:proofErr w:type="spellStart"/>
       <w:r>
         <w:rPr>
           <w:i/>
         </w:rPr>
         <w:t>Betaproteobacteria</w:t>
       </w:r>
+      <w:proofErr w:type="spellEnd"/>
       <w:r>
         <w:t xml:space="preserve"> and </w:t>
       </w:r>
@@ -5369,8 +5387,13 @@
         <w:t xml:space="preserve"> a</w:t>
       </w:r>
       <w:r>
-        <w:t>erobic anoxygenic</w:t>
-      </w:r>
+        <w:t xml:space="preserve">erobic </w:t>
+      </w:r>
+      <w:proofErr w:type="spellStart"/>
+      <w:r>
+        <w:t>anoxygenic</w:t>
+      </w:r>
+      <w:proofErr w:type="spellEnd"/>
       <w:r>
         <w:t xml:space="preserve"> </w:t>
       </w:r>
@@ -5444,8 +5467,13 @@
       <w:r>
         <w:t xml:space="preserve"> from the Trout Bog epilimnion also contained genes suggesting aerobic </w:t>
       </w:r>
-      <w:r>
-        <w:t xml:space="preserve">anoxygenic </w:t>
+      <w:proofErr w:type="spellStart"/>
+      <w:r>
+        <w:t>anoxygenic</w:t>
+      </w:r>
+      <w:proofErr w:type="spellEnd"/>
+      <w:r>
+        <w:t xml:space="preserve"> </w:t>
       </w:r>
       <w:proofErr w:type="spellStart"/>
       <w:r>
@@ -5966,12 +5994,7 @@
         <w:t>GH</w:t>
       </w:r>
       <w:r>
-        <w:t xml:space="preserve"> c</w:t>
-      </w:r>
-      <w:bookmarkStart w:id="4" w:name="_GoBack"/>
-      <w:bookmarkEnd w:id="4"/>
-      <w:r>
-        <w:t>oding density that were</w:t>
+        <w:t xml:space="preserve"> coding density that were</w:t>
       </w:r>
       <w:r>
         <w:t xml:space="preserve"> unique to Lake Mendota, including </w:t>
@@ -6016,7 +6039,21 @@
         <w:rPr>
           <w:i/>
         </w:rPr>
-        <w:t xml:space="preserve"> (Bacteroidetes), </w:t>
+        <w:t xml:space="preserve"> (</w:t>
+      </w:r>
+      <w:proofErr w:type="spellStart"/>
+      <w:r>
+        <w:rPr>
+          <w:i/>
+        </w:rPr>
+        <w:t>Bacteroidetes</w:t>
+      </w:r>
+      <w:proofErr w:type="spellEnd"/>
+      <w:r>
+        <w:rPr>
+          <w:i/>
+        </w:rPr>
+        <w:t xml:space="preserve">), </w:t>
       </w:r>
       <w:proofErr w:type="spellStart"/>
       <w:r>
@@ -6030,7 +6067,21 @@
         <w:rPr>
           <w:i/>
         </w:rPr>
-        <w:t xml:space="preserve"> (Planctomycetes)</w:t>
+        <w:t xml:space="preserve"> (</w:t>
+      </w:r>
+      <w:proofErr w:type="spellStart"/>
+      <w:r>
+        <w:rPr>
+          <w:i/>
+        </w:rPr>
+        <w:t>Planctomycetes</w:t>
+      </w:r>
+      <w:proofErr w:type="spellEnd"/>
+      <w:r>
+        <w:rPr>
+          <w:i/>
+        </w:rPr>
+        <w:t>)</w:t>
       </w:r>
       <w:r>
         <w:t xml:space="preserve">, and </w:t>
@@ -6378,12 +6429,14 @@
       <w:r>
         <w:t xml:space="preserve"> and </w:t>
       </w:r>
+      <w:proofErr w:type="spellStart"/>
       <w:r>
         <w:rPr>
           <w:i/>
         </w:rPr>
         <w:t>Betaproteobacteria</w:t>
       </w:r>
+      <w:proofErr w:type="spellEnd"/>
       <w:r>
         <w:t xml:space="preserve"> in Trout Bog. </w:t>
       </w:r>
@@ -6677,6 +6730,9 @@
       </w:r>
       <w:proofErr w:type="spellStart"/>
       <w:r>
+        <w:rPr>
+          <w:i/>
+        </w:rPr>
         <w:t>Chlorobiales</w:t>
       </w:r>
       <w:proofErr w:type="spellEnd"/>
@@ -6693,10 +6749,22 @@
         <w:t>differentially</w:t>
       </w:r>
       <w:r>
-        <w:t xml:space="preserve"> at each site dependent on their subtype and were identified in MAGs belonging to Cyanobacteria and </w:t>
-      </w:r>
-      <w:proofErr w:type="spellStart"/>
-      <w:r>
+        <w:t xml:space="preserve"> at each site dependent on their subtype and were identified in MAGs belonging to </w:t>
+      </w:r>
+      <w:r>
+        <w:rPr>
+          <w:i/>
+        </w:rPr>
+        <w:t>Cyanobacteria</w:t>
+      </w:r>
+      <w:r>
+        <w:t xml:space="preserve"> and </w:t>
+      </w:r>
+      <w:proofErr w:type="spellStart"/>
+      <w:r>
+        <w:rPr>
+          <w:i/>
+        </w:rPr>
         <w:t>Chlorobiales</w:t>
       </w:r>
       <w:proofErr w:type="spellEnd"/>
@@ -6737,10 +6805,24 @@
         <w:t>sed</w:t>
       </w:r>
       <w:r>
-        <w:t xml:space="preserve"> by freshwater populations, we analyzed putative sugar degradation pathways in our MAGs. Genes encoding the pathway for mannose degradation, which feeds into glycolysis, appeared frequently in both lakes. Genes encoding the degradation of rhamnose and fucose, whose pathways converge to enter glycolysis and produce pyruvate, were frequently found within the same MAGs (including members of Planctomycetes and </w:t>
-      </w:r>
-      <w:proofErr w:type="spellStart"/>
-      <w:r>
+        <w:t xml:space="preserve"> by freshwater populations, we analyzed putative sugar degradation pathways in our MAGs. Genes encoding the pathway for mannose degradation, which feeds into glycolysis, appeared frequently in both lakes. Genes encoding the degradation of rhamnose and fucose, whose pathways converge to enter glycolysis and produce pyruvate, were frequently found within the same MAGs (including members of </w:t>
+      </w:r>
+      <w:proofErr w:type="spellStart"/>
+      <w:r>
+        <w:rPr>
+          <w:i/>
+        </w:rPr>
+        <w:t>Planctomycetes</w:t>
+      </w:r>
+      <w:proofErr w:type="spellEnd"/>
+      <w:r>
+        <w:t xml:space="preserve"> and </w:t>
+      </w:r>
+      <w:proofErr w:type="spellStart"/>
+      <w:r>
+        <w:rPr>
+          <w:i/>
+        </w:rPr>
         <w:t>Verrucomicrobia</w:t>
       </w:r>
       <w:proofErr w:type="spellEnd"/>
@@ -6751,10 +6833,27 @@
         <w:t>from</w:t>
       </w:r>
       <w:r>
-        <w:t xml:space="preserve"> Lake Mendota, and members of Bacteroidetes, </w:t>
-      </w:r>
-      <w:proofErr w:type="spellStart"/>
-      <w:r>
+        <w:t xml:space="preserve"> Lake Mendota, and members of </w:t>
+      </w:r>
+      <w:proofErr w:type="spellStart"/>
+      <w:r>
+        <w:rPr>
+          <w:i/>
+        </w:rPr>
+        <w:t>Bacteroidetes</w:t>
+      </w:r>
+      <w:proofErr w:type="spellEnd"/>
+      <w:r>
+        <w:rPr>
+          <w:i/>
+        </w:rPr>
+        <w:t xml:space="preserve">, </w:t>
+      </w:r>
+      <w:proofErr w:type="spellStart"/>
+      <w:r>
+        <w:rPr>
+          <w:i/>
+        </w:rPr>
         <w:t>Ignavibacteria</w:t>
       </w:r>
       <w:proofErr w:type="spellEnd"/>
@@ -6763,6 +6862,9 @@
       </w:r>
       <w:proofErr w:type="spellStart"/>
       <w:r>
+        <w:rPr>
+          <w:i/>
+        </w:rPr>
         <w:t>Verrucomicrobia</w:t>
       </w:r>
       <w:proofErr w:type="spellEnd"/>
@@ -6815,10 +6917,38 @@
         <w:t>, and found that</w:t>
       </w:r>
       <w:r>
-        <w:t xml:space="preserve"> Bacteroidetes, Planctomycetes, and </w:t>
-      </w:r>
-      <w:proofErr w:type="spellStart"/>
-      <w:r>
+        <w:t xml:space="preserve"> </w:t>
+      </w:r>
+      <w:proofErr w:type="spellStart"/>
+      <w:r>
+        <w:rPr>
+          <w:i/>
+        </w:rPr>
+        <w:t>Bacteroidetes</w:t>
+      </w:r>
+      <w:proofErr w:type="spellEnd"/>
+      <w:r>
+        <w:rPr>
+          <w:i/>
+        </w:rPr>
+        <w:t xml:space="preserve">, </w:t>
+      </w:r>
+      <w:proofErr w:type="spellStart"/>
+      <w:r>
+        <w:rPr>
+          <w:i/>
+        </w:rPr>
+        <w:t>Planctomycetes</w:t>
+      </w:r>
+      <w:proofErr w:type="spellEnd"/>
+      <w:r>
+        <w:t xml:space="preserve">, and </w:t>
+      </w:r>
+      <w:proofErr w:type="spellStart"/>
+      <w:r>
+        <w:rPr>
+          <w:i/>
+        </w:rPr>
         <w:t>Verrucomicrobia</w:t>
       </w:r>
       <w:proofErr w:type="spellEnd"/>
@@ -6829,10 +6959,24 @@
         <w:t>from</w:t>
       </w:r>
       <w:r>
-        <w:t xml:space="preserve"> Lake Mendota and Bacteroidetes and </w:t>
-      </w:r>
-      <w:proofErr w:type="spellStart"/>
-      <w:r>
+        <w:t xml:space="preserve"> Lake Mendota and </w:t>
+      </w:r>
+      <w:proofErr w:type="spellStart"/>
+      <w:r>
+        <w:rPr>
+          <w:i/>
+        </w:rPr>
+        <w:t>Bacteroidetes</w:t>
+      </w:r>
+      <w:proofErr w:type="spellEnd"/>
+      <w:r>
+        <w:t xml:space="preserve"> and </w:t>
+      </w:r>
+      <w:proofErr w:type="spellStart"/>
+      <w:r>
+        <w:rPr>
+          <w:i/>
+        </w:rPr>
         <w:t>Verrucomicrobia</w:t>
       </w:r>
       <w:proofErr w:type="spellEnd"/>
@@ -6873,7 +7017,22 @@
         <w:t>,</w:t>
       </w:r>
       <w:r>
-        <w:t xml:space="preserve"> were identified in Cyanobacteria and  Betaproteobacteria</w:t>
+        <w:t xml:space="preserve"> were identified in </w:t>
+      </w:r>
+      <w:r>
+        <w:rPr>
+          <w:i/>
+        </w:rPr>
+        <w:t>Cyanobacteria</w:t>
+      </w:r>
+      <w:r>
+        <w:t xml:space="preserve"> and  </w:t>
+      </w:r>
+      <w:r>
+        <w:rPr>
+          <w:i/>
+        </w:rPr>
+        <w:t>Betaproteobacteria</w:t>
       </w:r>
       <w:r>
         <w:t xml:space="preserve"> MAGs</w:t>
@@ -7207,8 +7366,8 @@
       <w:pPr>
         <w:pStyle w:val="Heading2"/>
       </w:pPr>
-      <w:bookmarkStart w:id="5" w:name="_i04nm0pk38zw" w:colFirst="0" w:colLast="0"/>
-      <w:bookmarkEnd w:id="5"/>
+      <w:bookmarkStart w:id="4" w:name="_i04nm0pk38zw" w:colFirst="0" w:colLast="0"/>
+      <w:bookmarkEnd w:id="4"/>
       <w:r>
         <w:t xml:space="preserve">Using </w:t>
       </w:r>
@@ -7493,8 +7652,8 @@
       <w:pPr>
         <w:pStyle w:val="Heading2"/>
       </w:pPr>
-      <w:bookmarkStart w:id="6" w:name="_gjdgxs" w:colFirst="0" w:colLast="0"/>
-      <w:bookmarkEnd w:id="6"/>
+      <w:bookmarkStart w:id="5" w:name="_gjdgxs" w:colFirst="0" w:colLast="0"/>
+      <w:bookmarkEnd w:id="5"/>
       <w:r>
         <w:t>Conclusions</w:t>
       </w:r>
@@ -7599,15 +7758,7 @@
         <w:t xml:space="preserve">but </w:t>
       </w:r>
       <w:r>
-        <w:t xml:space="preserve">it was not associated with any </w:t>
-      </w:r>
-      <w:proofErr w:type="gramStart"/>
-      <w:r>
-        <w:t>particular taxon</w:t>
-      </w:r>
-      <w:proofErr w:type="gramEnd"/>
-      <w:r>
-        <w:t xml:space="preserve"> in Trout Bog</w:t>
+        <w:t>it was not associated with any particular taxon in Trout Bog</w:t>
       </w:r>
       <w:r>
         <w:t xml:space="preserve">. In the sulfur cycle, </w:t>
@@ -7680,8 +7831,8 @@
       <w:pPr>
         <w:pStyle w:val="Heading3"/>
       </w:pPr>
-      <w:bookmarkStart w:id="7" w:name="_m6606topfmb" w:colFirst="0" w:colLast="0"/>
-      <w:bookmarkEnd w:id="7"/>
+      <w:bookmarkStart w:id="6" w:name="_m6606topfmb" w:colFirst="0" w:colLast="0"/>
+      <w:bookmarkEnd w:id="6"/>
       <w:r>
         <w:t>Acknowledgments</w:t>
       </w:r>
@@ -7761,8 +7912,8 @@
       <w:pPr>
         <w:pStyle w:val="Heading1"/>
       </w:pPr>
-      <w:bookmarkStart w:id="8" w:name="_10g0eg7e0hhu" w:colFirst="0" w:colLast="0"/>
-      <w:bookmarkEnd w:id="8"/>
+      <w:bookmarkStart w:id="7" w:name="_10g0eg7e0hhu" w:colFirst="0" w:colLast="0"/>
+      <w:bookmarkEnd w:id="7"/>
       <w:r>
         <w:t>Figure and Table Legends</w:t>
       </w:r>
@@ -8598,17 +8749,15 @@
       <w:r>
         <w:t xml:space="preserve"> An ANI value of “0” indicates that no portions of the genomes aligned.</w:t>
       </w:r>
-    </w:p>
-    <w:p>
-      <w:pPr>
-        <w:spacing w:line="240" w:lineRule="auto"/>
-      </w:pPr>
+      <w:bookmarkStart w:id="8" w:name="_GoBack"/>
+      <w:bookmarkEnd w:id="8"/>
     </w:p>
     <w:p>
       <w:pPr>
         <w:pStyle w:val="Heading1"/>
       </w:pPr>
       <w:r>
+        <w:lastRenderedPageBreak/>
         <w:t>References</w:t>
       </w:r>
     </w:p>
@@ -8981,14 +9130,7 @@
         <w:rPr>
           <w:noProof/>
         </w:rPr>
-        <w:t xml:space="preserve"> 13:1–13. DOI: 10.1186/gb-2012-13-</w:t>
-      </w:r>
-      <w:r>
-        <w:rPr>
-          <w:noProof/>
-        </w:rPr>
-        <w:lastRenderedPageBreak/>
-        <w:t>12-r122.</w:t>
+        <w:t xml:space="preserve"> 13:1–13. DOI: 10.1186/gb-2012-13-12-r122.</w:t>
       </w:r>
     </w:p>
     <w:p>
@@ -9007,7 +9149,14 @@
         <w:rPr>
           <w:noProof/>
         </w:rPr>
-        <w:t xml:space="preserve">Bowers RM., Kyrpides NC., Stepanauskas R., Harmon-Smith M., Doud D., Reddy TBK., Schulz F., Jarett J., Rivers AR., Eloe-Fadrosh EA., Tringe SG., Ivanova NN., Copeland A., Clum A., Becraft ED., Malmstrom RR., Birren B., Podar M., Bork P., Weinstock GM., Garrity GM., Dodsworth JA., Yooseph S., Sutton G., Glöckner FO., Gilbert JA., Nelson WC., Hallam SJ., Jungbluth SP., Ettema TJG., Tighe S., Konstantinidis KT., Liu WT., Baker BJ., Rattei T., Eisen JA., Hedlund B., McMahon KD., Fierer N., Knight R., Finn R., Cochrane G., Karsch-Mizrachi I., Tyson GW., Rinke C., Lapidus A., Meyer F., Yilmaz P., Parks DH., Eren AM., Schriml L., Banfield JF., Hugenholtz P., Woyke T. 2017. Minimum information about a single amplified genome (MISAG) and a metagenome-assembled genome (MIMAG) of bacteria and archaea. </w:t>
+        <w:t xml:space="preserve">Bowers RM., Kyrpides NC., Stepanauskas R., Harmon-Smith M., Doud D., Reddy TBK., Schulz </w:t>
+      </w:r>
+      <w:r>
+        <w:rPr>
+          <w:noProof/>
+        </w:rPr>
+        <w:lastRenderedPageBreak/>
+        <w:t xml:space="preserve">F., Jarett J., Rivers AR., Eloe-Fadrosh EA., Tringe SG., Ivanova NN., Copeland A., Clum A., Becraft ED., Malmstrom RR., Birren B., Podar M., Bork P., Weinstock GM., Garrity GM., Dodsworth JA., Yooseph S., Sutton G., Glöckner FO., Gilbert JA., Nelson WC., Hallam SJ., Jungbluth SP., Ettema TJG., Tighe S., Konstantinidis KT., Liu WT., Baker BJ., Rattei T., Eisen JA., Hedlund B., McMahon KD., Fierer N., Knight R., Finn R., Cochrane G., Karsch-Mizrachi I., Tyson GW., Rinke C., Lapidus A., Meyer F., Yilmaz P., Parks DH., Eren AM., Schriml L., Banfield JF., Hugenholtz P., Woyke T. 2017. Minimum information about a single amplified genome (MISAG) and a metagenome-assembled genome (MIMAG) of bacteria and archaea. </w:t>
       </w:r>
       <w:r>
         <w:rPr>
@@ -9351,14 +9500,7 @@
         <w:rPr>
           <w:noProof/>
         </w:rPr>
-        <w:t xml:space="preserve"> 72:5069–5072. </w:t>
-      </w:r>
-      <w:r>
-        <w:rPr>
-          <w:noProof/>
-        </w:rPr>
-        <w:lastRenderedPageBreak/>
-        <w:t>DOI: 10.1128/AEM.03006-05.</w:t>
+        <w:t xml:space="preserve"> 72:5069–5072. DOI: 10.1128/AEM.03006-05.</w:t>
       </w:r>
     </w:p>
     <w:p>
@@ -9377,7 +9519,14 @@
         <w:rPr>
           <w:noProof/>
         </w:rPr>
-        <w:t xml:space="preserve">Eiler A., Mondav R., Sinclair L., Fernandez-Vidal L., Scofield D., Scwientek P., Martinez-Garcia M., Torrents D., McMahon KD., Andersson SGE., Stepanauskas R., Woyke T., Bertilsson S. 2016. Tuning fresh: radiation through rewiring of central metabolism in streamlined bacteria. </w:t>
+        <w:t xml:space="preserve">Eiler A., Mondav R., Sinclair L., Fernandez-Vidal L., Scofield D., Scwientek P., Martinez-Garcia </w:t>
+      </w:r>
+      <w:r>
+        <w:rPr>
+          <w:noProof/>
+        </w:rPr>
+        <w:lastRenderedPageBreak/>
+        <w:t xml:space="preserve">M., Torrents D., McMahon KD., Andersson SGE., Stepanauskas R., Woyke T., Bertilsson S. 2016. Tuning fresh: radiation through rewiring of central metabolism in streamlined bacteria. </w:t>
       </w:r>
       <w:r>
         <w:rPr>
@@ -9754,14 +9903,7 @@
         <w:rPr>
           <w:noProof/>
         </w:rPr>
-        <w:t xml:space="preserve"> 3:1365–1373. DOI: </w:t>
-      </w:r>
-      <w:r>
-        <w:rPr>
-          <w:noProof/>
-        </w:rPr>
-        <w:lastRenderedPageBreak/>
-        <w:t>10.1038/ismej.2009.89.</w:t>
+        <w:t xml:space="preserve"> 3:1365–1373. DOI: 10.1038/ismej.2009.89.</w:t>
       </w:r>
     </w:p>
     <w:p>
@@ -9780,7 +9922,14 @@
         <w:rPr>
           <w:noProof/>
         </w:rPr>
-        <w:t xml:space="preserve">Hyatt D., Chen GL., LoCascio PF., Land ML., Larimer FW., Hauser LJ. 2010. Prodigal: Prokaryotic gene recognition and translation initiation site identification. </w:t>
+        <w:t xml:space="preserve">Hyatt D., Chen GL., LoCascio PF., Land ML., Larimer FW., Hauser LJ. 2010. Prodigal: </w:t>
+      </w:r>
+      <w:r>
+        <w:rPr>
+          <w:noProof/>
+        </w:rPr>
+        <w:lastRenderedPageBreak/>
+        <w:t xml:space="preserve">Prokaryotic gene recognition and translation initiation site identification. </w:t>
       </w:r>
       <w:r>
         <w:rPr>
@@ -10200,8 +10349,14 @@
         <w:rPr>
           <w:noProof/>
         </w:rPr>
+        <w:t xml:space="preserve">Markowitz VM., Chen IMA., Palaniappan K., Chu K., Szeto E., Grechkin Y., Ratner A., Jacob B., Huang J., Williams P., Huntemann M., Anderson I., Mavromatis K., Ivanova NN., Kyrpides </w:t>
+      </w:r>
+      <w:r>
+        <w:rPr>
+          <w:noProof/>
+        </w:rPr>
         <w:lastRenderedPageBreak/>
-        <w:t xml:space="preserve">Markowitz VM., Chen IMA., Palaniappan K., Chu K., Szeto E., Grechkin Y., Ratner A., Jacob B., Huang J., Williams P., Huntemann M., Anderson I., Mavromatis K., Ivanova NN., Kyrpides NC. 2012. IMG: The </w:t>
+        <w:t xml:space="preserve">NC. 2012. IMG: The </w:t>
       </w:r>
       <w:r>
         <w:rPr>
@@ -10666,8 +10821,14 @@
         <w:rPr>
           <w:noProof/>
         </w:rPr>
+        <w:t xml:space="preserve">Remsen CC., Carpenter EJ., Schroeder BW. 1972. Competition for Urea among Estuarine </w:t>
+      </w:r>
+      <w:r>
+        <w:rPr>
+          <w:noProof/>
+        </w:rPr>
         <w:lastRenderedPageBreak/>
-        <w:t xml:space="preserve">Remsen CC., Carpenter EJ., Schroeder BW. 1972. Competition for Urea among Estuarine Microorganisms. </w:t>
+        <w:t xml:space="preserve">Microorganisms. </w:t>
       </w:r>
       <w:r>
         <w:rPr>
@@ -11199,7 +11360,7 @@
 </file>
 
 <file path=word/endnotes.xml><?xml version="1.0" encoding="utf-8"?>
-<w:endnotes xmlns:wpc="http://schemas.microsoft.com/office/word/2010/wordprocessingCanvas" xmlns:cx="http://schemas.microsoft.com/office/drawing/2014/chartex" xmlns:cx1="http://schemas.microsoft.com/office/drawing/2015/9/8/chartex" xmlns:cx2="http://schemas.microsoft.com/office/drawing/2015/10/21/chartex" xmlns:cx3="http://schemas.microsoft.com/office/drawing/2016/5/9/chartex" xmlns:cx4="http://schemas.microsoft.com/office/drawing/2016/5/10/chartex" xmlns:cx5="http://schemas.microsoft.com/office/drawing/2016/5/11/chartex" xmlns:cx6="http://schemas.microsoft.com/office/drawing/2016/5/12/chartex" xmlns:cx7="http://schemas.microsoft.com/office/drawing/2016/5/13/chartex" xmlns:cx8="http://schemas.microsoft.com/office/drawing/2016/5/14/chartex" xmlns:mc="http://schemas.openxmlformats.org/markup-compatibility/2006" xmlns:aink="http://schemas.microsoft.com/office/drawing/2016/ink" xmlns:am3d="http://schemas.microsoft.com/office/drawing/2017/model3d" xmlns:o="urn:schemas-microsoft-com:office:office" xmlns:r="http://schemas.openxmlformats.org/officeDocument/2006/relationships" xmlns:m="http://schemas.openxmlformats.org/officeDocument/2006/math" xmlns:v="urn:schemas-microsoft-com:vml" xmlns:wp14="http://schemas.microsoft.com/office/word/2010/wordprocessingDrawing" xmlns:wp="http://schemas.openxmlformats.org/drawingml/2006/wordprocessingDrawing" xmlns:w10="urn:schemas-microsoft-com:office:word" xmlns:w="http://schemas.openxmlformats.org/wordprocessingml/2006/main" xmlns:w14="http://schemas.microsoft.com/office/word/2010/wordml" xmlns:w15="http://schemas.microsoft.com/office/word/2012/wordml" xmlns:w16cid="http://schemas.microsoft.com/office/word/2016/wordml/cid" xmlns:w16se="http://schemas.microsoft.com/office/word/2015/wordml/symex" xmlns:wpg="http://schemas.microsoft.com/office/word/2010/wordprocessingGroup" xmlns:wpi="http://schemas.microsoft.com/office/word/2010/wordprocessingInk" xmlns:wne="http://schemas.microsoft.com/office/word/2006/wordml" xmlns:wps="http://schemas.microsoft.com/office/word/2010/wordprocessingShape" mc:Ignorable="w14 w15 w16se w16cid wp14">
+<w:endnotes xmlns:wpc="http://schemas.microsoft.com/office/word/2010/wordprocessingCanvas" xmlns:mc="http://schemas.openxmlformats.org/markup-compatibility/2006" xmlns:o="urn:schemas-microsoft-com:office:office" xmlns:r="http://schemas.openxmlformats.org/officeDocument/2006/relationships" xmlns:m="http://schemas.openxmlformats.org/officeDocument/2006/math" xmlns:v="urn:schemas-microsoft-com:vml" xmlns:wp14="http://schemas.microsoft.com/office/word/2010/wordprocessingDrawing" xmlns:wp="http://schemas.openxmlformats.org/drawingml/2006/wordprocessingDrawing" xmlns:w10="urn:schemas-microsoft-com:office:word" xmlns:w="http://schemas.openxmlformats.org/wordprocessingml/2006/main" xmlns:w14="http://schemas.microsoft.com/office/word/2010/wordml" xmlns:w15="http://schemas.microsoft.com/office/word/2012/wordml" xmlns:wpg="http://schemas.microsoft.com/office/word/2010/wordprocessingGroup" xmlns:wpi="http://schemas.microsoft.com/office/word/2010/wordprocessingInk" xmlns:wne="http://schemas.microsoft.com/office/word/2006/wordml" xmlns:wps="http://schemas.microsoft.com/office/word/2010/wordprocessingShape" mc:Ignorable="w14 w15 wp14">
   <w:endnote w:type="separator" w:id="-1">
     <w:p>
       <w:pPr>
@@ -11224,7 +11385,7 @@
 </file>
 
 <file path=word/footer1.xml><?xml version="1.0" encoding="utf-8"?>
-<w:ftr xmlns:wpc="http://schemas.microsoft.com/office/word/2010/wordprocessingCanvas" xmlns:cx="http://schemas.microsoft.com/office/drawing/2014/chartex" xmlns:cx1="http://schemas.microsoft.com/office/drawing/2015/9/8/chartex" xmlns:cx2="http://schemas.microsoft.com/office/drawing/2015/10/21/chartex" xmlns:cx3="http://schemas.microsoft.com/office/drawing/2016/5/9/chartex" xmlns:cx4="http://schemas.microsoft.com/office/drawing/2016/5/10/chartex" xmlns:cx5="http://schemas.microsoft.com/office/drawing/2016/5/11/chartex" xmlns:cx6="http://schemas.microsoft.com/office/drawing/2016/5/12/chartex" xmlns:cx7="http://schemas.microsoft.com/office/drawing/2016/5/13/chartex" xmlns:cx8="http://schemas.microsoft.com/office/drawing/2016/5/14/chartex" xmlns:mc="http://schemas.openxmlformats.org/markup-compatibility/2006" xmlns:aink="http://schemas.microsoft.com/office/drawing/2016/ink" xmlns:am3d="http://schemas.microsoft.com/office/drawing/2017/model3d" xmlns:o="urn:schemas-microsoft-com:office:office" xmlns:r="http://schemas.openxmlformats.org/officeDocument/2006/relationships" xmlns:m="http://schemas.openxmlformats.org/officeDocument/2006/math" xmlns:v="urn:schemas-microsoft-com:vml" xmlns:wp14="http://schemas.microsoft.com/office/word/2010/wordprocessingDrawing" xmlns:wp="http://schemas.openxmlformats.org/drawingml/2006/wordprocessingDrawing" xmlns:w10="urn:schemas-microsoft-com:office:word" xmlns:w="http://schemas.openxmlformats.org/wordprocessingml/2006/main" xmlns:w14="http://schemas.microsoft.com/office/word/2010/wordml" xmlns:w15="http://schemas.microsoft.com/office/word/2012/wordml" xmlns:w16cid="http://schemas.microsoft.com/office/word/2016/wordml/cid" xmlns:w16se="http://schemas.microsoft.com/office/word/2015/wordml/symex" xmlns:wpg="http://schemas.microsoft.com/office/word/2010/wordprocessingGroup" xmlns:wpi="http://schemas.microsoft.com/office/word/2010/wordprocessingInk" xmlns:wne="http://schemas.microsoft.com/office/word/2006/wordml" xmlns:wps="http://schemas.microsoft.com/office/word/2010/wordprocessingShape" mc:Ignorable="w14 w15 w16se w16cid wp14">
+<w:ftr xmlns:wpc="http://schemas.microsoft.com/office/word/2010/wordprocessingCanvas" xmlns:mc="http://schemas.openxmlformats.org/markup-compatibility/2006" xmlns:o="urn:schemas-microsoft-com:office:office" xmlns:r="http://schemas.openxmlformats.org/officeDocument/2006/relationships" xmlns:m="http://schemas.openxmlformats.org/officeDocument/2006/math" xmlns:v="urn:schemas-microsoft-com:vml" xmlns:wp14="http://schemas.microsoft.com/office/word/2010/wordprocessingDrawing" xmlns:wp="http://schemas.openxmlformats.org/drawingml/2006/wordprocessingDrawing" xmlns:w10="urn:schemas-microsoft-com:office:word" xmlns:w="http://schemas.openxmlformats.org/wordprocessingml/2006/main" xmlns:w14="http://schemas.microsoft.com/office/word/2010/wordml" xmlns:w15="http://schemas.microsoft.com/office/word/2012/wordml" xmlns:wpg="http://schemas.microsoft.com/office/word/2010/wordprocessingGroup" xmlns:wpi="http://schemas.microsoft.com/office/word/2010/wordprocessingInk" xmlns:wne="http://schemas.microsoft.com/office/word/2006/wordml" xmlns:wps="http://schemas.microsoft.com/office/word/2010/wordprocessingShape" mc:Ignorable="w14 w15 wp14">
   <w:sdt>
     <w:sdtPr>
       <w:id w:val="808063090"/>
@@ -11257,7 +11418,7 @@
           <w:rPr>
             <w:noProof/>
           </w:rPr>
-          <w:t>31</w:t>
+          <w:t>33</w:t>
         </w:r>
         <w:r>
           <w:rPr>
@@ -11277,7 +11438,7 @@
 </file>
 
 <file path=word/footnotes.xml><?xml version="1.0" encoding="utf-8"?>
-<w:footnotes xmlns:wpc="http://schemas.microsoft.com/office/word/2010/wordprocessingCanvas" xmlns:cx="http://schemas.microsoft.com/office/drawing/2014/chartex" xmlns:cx1="http://schemas.microsoft.com/office/drawing/2015/9/8/chartex" xmlns:cx2="http://schemas.microsoft.com/office/drawing/2015/10/21/chartex" xmlns:cx3="http://schemas.microsoft.com/office/drawing/2016/5/9/chartex" xmlns:cx4="http://schemas.microsoft.com/office/drawing/2016/5/10/chartex" xmlns:cx5="http://schemas.microsoft.com/office/drawing/2016/5/11/chartex" xmlns:cx6="http://schemas.microsoft.com/office/drawing/2016/5/12/chartex" xmlns:cx7="http://schemas.microsoft.com/office/drawing/2016/5/13/chartex" xmlns:cx8="http://schemas.microsoft.com/office/drawing/2016/5/14/chartex" xmlns:mc="http://schemas.openxmlformats.org/markup-compatibility/2006" xmlns:aink="http://schemas.microsoft.com/office/drawing/2016/ink" xmlns:am3d="http://schemas.microsoft.com/office/drawing/2017/model3d" xmlns:o="urn:schemas-microsoft-com:office:office" xmlns:r="http://schemas.openxmlformats.org/officeDocument/2006/relationships" xmlns:m="http://schemas.openxmlformats.org/officeDocument/2006/math" xmlns:v="urn:schemas-microsoft-com:vml" xmlns:wp14="http://schemas.microsoft.com/office/word/2010/wordprocessingDrawing" xmlns:wp="http://schemas.openxmlformats.org/drawingml/2006/wordprocessingDrawing" xmlns:w10="urn:schemas-microsoft-com:office:word" xmlns:w="http://schemas.openxmlformats.org/wordprocessingml/2006/main" xmlns:w14="http://schemas.microsoft.com/office/word/2010/wordml" xmlns:w15="http://schemas.microsoft.com/office/word/2012/wordml" xmlns:w16cid="http://schemas.microsoft.com/office/word/2016/wordml/cid" xmlns:w16se="http://schemas.microsoft.com/office/word/2015/wordml/symex" xmlns:wpg="http://schemas.microsoft.com/office/word/2010/wordprocessingGroup" xmlns:wpi="http://schemas.microsoft.com/office/word/2010/wordprocessingInk" xmlns:wne="http://schemas.microsoft.com/office/word/2006/wordml" xmlns:wps="http://schemas.microsoft.com/office/word/2010/wordprocessingShape" mc:Ignorable="w14 w15 w16se w16cid wp14">
+<w:footnotes xmlns:wpc="http://schemas.microsoft.com/office/word/2010/wordprocessingCanvas" xmlns:mc="http://schemas.openxmlformats.org/markup-compatibility/2006" xmlns:o="urn:schemas-microsoft-com:office:office" xmlns:r="http://schemas.openxmlformats.org/officeDocument/2006/relationships" xmlns:m="http://schemas.openxmlformats.org/officeDocument/2006/math" xmlns:v="urn:schemas-microsoft-com:vml" xmlns:wp14="http://schemas.microsoft.com/office/word/2010/wordprocessingDrawing" xmlns:wp="http://schemas.openxmlformats.org/drawingml/2006/wordprocessingDrawing" xmlns:w10="urn:schemas-microsoft-com:office:word" xmlns:w="http://schemas.openxmlformats.org/wordprocessingml/2006/main" xmlns:w14="http://schemas.microsoft.com/office/word/2010/wordml" xmlns:w15="http://schemas.microsoft.com/office/word/2012/wordml" xmlns:wpg="http://schemas.microsoft.com/office/word/2010/wordprocessingGroup" xmlns:wpi="http://schemas.microsoft.com/office/word/2010/wordprocessingInk" xmlns:wne="http://schemas.microsoft.com/office/word/2006/wordml" xmlns:wps="http://schemas.microsoft.com/office/word/2010/wordprocessingShape" mc:Ignorable="w14 w15 wp14">
   <w:footnote w:type="separator" w:id="-1">
     <w:p>
       <w:pPr>
@@ -11302,7 +11463,7 @@
 </file>
 
 <file path=word/numbering.xml><?xml version="1.0" encoding="utf-8"?>
-<w:numbering xmlns:wpc="http://schemas.microsoft.com/office/word/2010/wordprocessingCanvas" xmlns:cx="http://schemas.microsoft.com/office/drawing/2014/chartex" xmlns:cx1="http://schemas.microsoft.com/office/drawing/2015/9/8/chartex" xmlns:cx2="http://schemas.microsoft.com/office/drawing/2015/10/21/chartex" xmlns:cx3="http://schemas.microsoft.com/office/drawing/2016/5/9/chartex" xmlns:cx4="http://schemas.microsoft.com/office/drawing/2016/5/10/chartex" xmlns:cx5="http://schemas.microsoft.com/office/drawing/2016/5/11/chartex" xmlns:cx6="http://schemas.microsoft.com/office/drawing/2016/5/12/chartex" xmlns:cx7="http://schemas.microsoft.com/office/drawing/2016/5/13/chartex" xmlns:cx8="http://schemas.microsoft.com/office/drawing/2016/5/14/chartex" xmlns:mc="http://schemas.openxmlformats.org/markup-compatibility/2006" xmlns:aink="http://schemas.microsoft.com/office/drawing/2016/ink" xmlns:am3d="http://schemas.microsoft.com/office/drawing/2017/model3d" xmlns:o="urn:schemas-microsoft-com:office:office" xmlns:r="http://schemas.openxmlformats.org/officeDocument/2006/relationships" xmlns:m="http://schemas.openxmlformats.org/officeDocument/2006/math" xmlns:v="urn:schemas-microsoft-com:vml" xmlns:wp14="http://schemas.microsoft.com/office/word/2010/wordprocessingDrawing" xmlns:wp="http://schemas.openxmlformats.org/drawingml/2006/wordprocessingDrawing" xmlns:w10="urn:schemas-microsoft-com:office:word" xmlns:w="http://schemas.openxmlformats.org/wordprocessingml/2006/main" xmlns:w14="http://schemas.microsoft.com/office/word/2010/wordml" xmlns:w15="http://schemas.microsoft.com/office/word/2012/wordml" xmlns:w16cid="http://schemas.microsoft.com/office/word/2016/wordml/cid" xmlns:w16se="http://schemas.microsoft.com/office/word/2015/wordml/symex" xmlns:wpg="http://schemas.microsoft.com/office/word/2010/wordprocessingGroup" xmlns:wpi="http://schemas.microsoft.com/office/word/2010/wordprocessingInk" xmlns:wne="http://schemas.microsoft.com/office/word/2006/wordml" xmlns:wps="http://schemas.microsoft.com/office/word/2010/wordprocessingShape" mc:Ignorable="w14 w15 w16se w16cid wp14">
+<w:numbering xmlns:wpc="http://schemas.microsoft.com/office/word/2010/wordprocessingCanvas" xmlns:mc="http://schemas.openxmlformats.org/markup-compatibility/2006" xmlns:o="urn:schemas-microsoft-com:office:office" xmlns:r="http://schemas.openxmlformats.org/officeDocument/2006/relationships" xmlns:m="http://schemas.openxmlformats.org/officeDocument/2006/math" xmlns:v="urn:schemas-microsoft-com:vml" xmlns:wp14="http://schemas.microsoft.com/office/word/2010/wordprocessingDrawing" xmlns:wp="http://schemas.openxmlformats.org/drawingml/2006/wordprocessingDrawing" xmlns:w10="urn:schemas-microsoft-com:office:word" xmlns:w="http://schemas.openxmlformats.org/wordprocessingml/2006/main" xmlns:w14="http://schemas.microsoft.com/office/word/2010/wordml" xmlns:w15="http://schemas.microsoft.com/office/word/2012/wordml" xmlns:wpg="http://schemas.microsoft.com/office/word/2010/wordprocessingGroup" xmlns:wpi="http://schemas.microsoft.com/office/word/2010/wordprocessingInk" xmlns:wne="http://schemas.microsoft.com/office/word/2006/wordml" xmlns:wps="http://schemas.microsoft.com/office/word/2010/wordprocessingShape" mc:Ignorable="w14 w15 wp14">
   <w:abstractNum w:abstractNumId="0" w15:restartNumberingAfterBreak="0">
     <w:nsid w:val="451F6B82"/>
     <w:multiLevelType w:val="hybridMultilevel"/>
@@ -11399,7 +11560,7 @@
 </file>
 
 <file path=word/styles.xml><?xml version="1.0" encoding="utf-8"?>
-<w:styles xmlns:mc="http://schemas.openxmlformats.org/markup-compatibility/2006" xmlns:r="http://schemas.openxmlformats.org/officeDocument/2006/relationships" xmlns:w="http://schemas.openxmlformats.org/wordprocessingml/2006/main" xmlns:w14="http://schemas.microsoft.com/office/word/2010/wordml" xmlns:w15="http://schemas.microsoft.com/office/word/2012/wordml" xmlns:w16cid="http://schemas.microsoft.com/office/word/2016/wordml/cid" xmlns:w16se="http://schemas.microsoft.com/office/word/2015/wordml/symex" mc:Ignorable="w14 w15 w16se w16cid">
+<w:styles xmlns:mc="http://schemas.openxmlformats.org/markup-compatibility/2006" xmlns:r="http://schemas.openxmlformats.org/officeDocument/2006/relationships" xmlns:w="http://schemas.openxmlformats.org/wordprocessingml/2006/main" xmlns:w14="http://schemas.microsoft.com/office/word/2010/wordml" xmlns:w15="http://schemas.microsoft.com/office/word/2012/wordml" mc:Ignorable="w14 w15">
   <w:docDefaults>
     <w:rPrDefault>
       <w:rPr>
@@ -11416,7 +11577,7 @@
       </w:pPr>
     </w:pPrDefault>
   </w:docDefaults>
-  <w:latentStyles w:defLockedState="0" w:defUIPriority="99" w:defSemiHidden="0" w:defUnhideWhenUsed="0" w:defQFormat="0" w:count="375">
+  <w:latentStyles w:defLockedState="0" w:defUIPriority="99" w:defSemiHidden="0" w:defUnhideWhenUsed="0" w:defQFormat="0" w:count="371">
     <w:lsdException w:name="Normal" w:uiPriority="0" w:qFormat="1"/>
     <w:lsdException w:name="heading 1" w:uiPriority="9" w:qFormat="1"/>
     <w:lsdException w:name="heading 2" w:semiHidden="1" w:uiPriority="9" w:unhideWhenUsed="1" w:qFormat="1"/>
@@ -11788,10 +11949,6 @@
     <w:lsdException w:name="List Table 5 Dark Accent 6" w:uiPriority="50"/>
     <w:lsdException w:name="List Table 6 Colorful Accent 6" w:uiPriority="51"/>
     <w:lsdException w:name="List Table 7 Colorful Accent 6" w:uiPriority="52"/>
-    <w:lsdException w:name="Mention" w:semiHidden="1" w:unhideWhenUsed="1"/>
-    <w:lsdException w:name="Smart Hyperlink" w:semiHidden="1" w:unhideWhenUsed="1"/>
-    <w:lsdException w:name="Hashtag" w:semiHidden="1" w:unhideWhenUsed="1"/>
-    <w:lsdException w:name="Unresolved Mention" w:semiHidden="1" w:unhideWhenUsed="1"/>
   </w:latentStyles>
   <w:style w:type="paragraph" w:default="1" w:styleId="Normal">
     <w:name w:val="Normal"/>
@@ -12658,7 +12815,7 @@
 </file>
 
 <file path=customXml/itemProps1.xml><?xml version="1.0" encoding="utf-8"?>
-<ds:datastoreItem xmlns:ds="http://schemas.openxmlformats.org/officeDocument/2006/customXml" ds:itemID="{F820C83E-8DF6-494F-B8F8-CFBDBFB671D7}">
+<ds:datastoreItem xmlns:ds="http://schemas.openxmlformats.org/officeDocument/2006/customXml" ds:itemID="{F49C7D65-706A-4D97-B0D4-E4BBC1E653D2}">
   <ds:schemaRefs>
     <ds:schemaRef ds:uri="http://schemas.openxmlformats.org/officeDocument/2006/bibliography"/>
   </ds:schemaRefs>

</xml_diff>

<commit_message>
Changed word count on manuscript
</commit_message>
<xml_diff>
--- a/MAGs_Manuscript_2018-06-28/Main_text.docx
+++ b/MAGs_Manuscript_2018-06-28/Main_text.docx
@@ -280,16 +280,22 @@
         <w:t xml:space="preserve"> word count:</w:t>
       </w:r>
       <w:r>
-        <w:t xml:space="preserve"> 5,</w:t>
-      </w:r>
-      <w:r>
-        <w:t>852</w:t>
-      </w:r>
-      <w:r>
-        <w:t xml:space="preserve"> (including citations)</w:t>
-      </w:r>
-    </w:p>
-    <w:p/>
+        <w:t xml:space="preserve"> 6,221</w:t>
+      </w:r>
+      <w:r>
+        <w:t xml:space="preserve"> (including citations</w:t>
+      </w:r>
+      <w:r>
+        <w:t xml:space="preserve"> and headers</w:t>
+      </w:r>
+      <w:r>
+        <w:t>)</w:t>
+      </w:r>
+    </w:p>
+    <w:p>
+      <w:bookmarkStart w:id="0" w:name="_GoBack"/>
+      <w:bookmarkEnd w:id="0"/>
+    </w:p>
     <w:p>
       <w:r>
         <w:t xml:space="preserve">Running title: </w:t>
@@ -2969,8 +2975,8 @@
       <w:pPr>
         <w:pStyle w:val="Heading2"/>
       </w:pPr>
-      <w:bookmarkStart w:id="0" w:name="_wkxuqpnkgwuw" w:colFirst="0" w:colLast="0"/>
-      <w:bookmarkEnd w:id="0"/>
+      <w:bookmarkStart w:id="1" w:name="_wkxuqpnkgwuw" w:colFirst="0" w:colLast="0"/>
+      <w:bookmarkEnd w:id="1"/>
       <w:r>
         <w:t xml:space="preserve">Community </w:t>
       </w:r>
@@ -3594,8 +3600,8 @@
       <w:pPr>
         <w:pStyle w:val="Heading2"/>
       </w:pPr>
-      <w:bookmarkStart w:id="1" w:name="_se2pvlkacpgg" w:colFirst="0" w:colLast="0"/>
-      <w:bookmarkEnd w:id="1"/>
+      <w:bookmarkStart w:id="2" w:name="_se2pvlkacpgg" w:colFirst="0" w:colLast="0"/>
+      <w:bookmarkEnd w:id="2"/>
       <w:r>
         <w:t>Nitrogen Cycling</w:t>
       </w:r>
@@ -4446,8 +4452,8 @@
       <w:pPr>
         <w:pStyle w:val="Heading2"/>
       </w:pPr>
-      <w:bookmarkStart w:id="2" w:name="_3syggjfxgu8a" w:colFirst="0" w:colLast="0"/>
-      <w:bookmarkEnd w:id="2"/>
+      <w:bookmarkStart w:id="3" w:name="_3syggjfxgu8a" w:colFirst="0" w:colLast="0"/>
+      <w:bookmarkEnd w:id="3"/>
       <w:r>
         <w:t>Sulfur Cycling</w:t>
       </w:r>
@@ -5583,8 +5589,8 @@
       <w:pPr>
         <w:pStyle w:val="Heading2"/>
       </w:pPr>
-      <w:bookmarkStart w:id="3" w:name="_p43k2jqbpxeg" w:colFirst="0" w:colLast="0"/>
-      <w:bookmarkEnd w:id="3"/>
+      <w:bookmarkStart w:id="4" w:name="_p43k2jqbpxeg" w:colFirst="0" w:colLast="0"/>
+      <w:bookmarkEnd w:id="4"/>
       <w:r>
         <w:t>Complex Carbon Degradation</w:t>
       </w:r>
@@ -7366,8 +7372,8 @@
       <w:pPr>
         <w:pStyle w:val="Heading2"/>
       </w:pPr>
-      <w:bookmarkStart w:id="4" w:name="_i04nm0pk38zw" w:colFirst="0" w:colLast="0"/>
-      <w:bookmarkEnd w:id="4"/>
+      <w:bookmarkStart w:id="5" w:name="_i04nm0pk38zw" w:colFirst="0" w:colLast="0"/>
+      <w:bookmarkEnd w:id="5"/>
       <w:r>
         <w:t xml:space="preserve">Using </w:t>
       </w:r>
@@ -7652,8 +7658,8 @@
       <w:pPr>
         <w:pStyle w:val="Heading2"/>
       </w:pPr>
-      <w:bookmarkStart w:id="5" w:name="_gjdgxs" w:colFirst="0" w:colLast="0"/>
-      <w:bookmarkEnd w:id="5"/>
+      <w:bookmarkStart w:id="6" w:name="_gjdgxs" w:colFirst="0" w:colLast="0"/>
+      <w:bookmarkEnd w:id="6"/>
       <w:r>
         <w:t>Conclusions</w:t>
       </w:r>
@@ -7831,8 +7837,8 @@
       <w:pPr>
         <w:pStyle w:val="Heading3"/>
       </w:pPr>
-      <w:bookmarkStart w:id="6" w:name="_m6606topfmb" w:colFirst="0" w:colLast="0"/>
-      <w:bookmarkEnd w:id="6"/>
+      <w:bookmarkStart w:id="7" w:name="_m6606topfmb" w:colFirst="0" w:colLast="0"/>
+      <w:bookmarkEnd w:id="7"/>
       <w:r>
         <w:t>Acknowledgments</w:t>
       </w:r>
@@ -7912,8 +7918,8 @@
       <w:pPr>
         <w:pStyle w:val="Heading1"/>
       </w:pPr>
-      <w:bookmarkStart w:id="7" w:name="_10g0eg7e0hhu" w:colFirst="0" w:colLast="0"/>
-      <w:bookmarkEnd w:id="7"/>
+      <w:bookmarkStart w:id="8" w:name="_10g0eg7e0hhu" w:colFirst="0" w:colLast="0"/>
+      <w:bookmarkEnd w:id="8"/>
       <w:r>
         <w:t>Figure and Table Legends</w:t>
       </w:r>
@@ -8749,8 +8755,6 @@
       <w:r>
         <w:t xml:space="preserve"> An ANI value of “0” indicates that no portions of the genomes aligned.</w:t>
       </w:r>
-      <w:bookmarkStart w:id="8" w:name="_GoBack"/>
-      <w:bookmarkEnd w:id="8"/>
     </w:p>
     <w:p>
       <w:pPr>
@@ -10927,7 +10931,19 @@
         <w:rPr>
           <w:noProof/>
         </w:rPr>
-        <w:t xml:space="preserve">Rohwer RR., Hamilton JJ., Newton RJ., Mcmahon KD. 2017. TaxAss : Leveraging a Custom Freshwater Achieves Fine-Scale Taxonomic Resolution. </w:t>
+        <w:t>Rohwer RR., Hamilton</w:t>
+      </w:r>
+      <w:r>
+        <w:rPr>
+          <w:noProof/>
+        </w:rPr>
+        <w:t xml:space="preserve"> JJ., Newton RJ., McM</w:t>
+      </w:r>
+      <w:r>
+        <w:rPr>
+          <w:noProof/>
+        </w:rPr>
+        <w:t xml:space="preserve">ahon KD. 2017. TaxAss : Leveraging a Custom Freshwater Achieves Fine-Scale Taxonomic Resolution. </w:t>
       </w:r>
       <w:r>
         <w:rPr>
@@ -11418,7 +11434,7 @@
           <w:rPr>
             <w:noProof/>
           </w:rPr>
-          <w:t>33</w:t>
+          <w:t>21</w:t>
         </w:r>
         <w:r>
           <w:rPr>
@@ -12815,7 +12831,7 @@
 </file>
 
 <file path=customXml/itemProps1.xml><?xml version="1.0" encoding="utf-8"?>
-<ds:datastoreItem xmlns:ds="http://schemas.openxmlformats.org/officeDocument/2006/customXml" ds:itemID="{F49C7D65-706A-4D97-B0D4-E4BBC1E653D2}">
+<ds:datastoreItem xmlns:ds="http://schemas.openxmlformats.org/officeDocument/2006/customXml" ds:itemID="{8F2B9805-73DE-4DA5-BF88-8095A7DBCA9F}">
   <ds:schemaRefs>
     <ds:schemaRef ds:uri="http://schemas.openxmlformats.org/officeDocument/2006/bibliography"/>
   </ds:schemaRefs>

</xml_diff>